<commit_message>
final thesis report, referal letter
</commit_message>
<xml_diff>
--- a/reports/An's informations.docx
+++ b/reports/An's informations.docx
@@ -46,8 +46,6 @@
       <w:r>
         <w:t xml:space="preserve"> Hoang</w:t>
       </w:r>
-      <w:bookmarkStart w:id="3" w:name="_GoBack"/>
-      <w:bookmarkEnd w:id="3"/>
     </w:p>
     <w:p>
       <w:pPr>
@@ -99,8 +97,8 @@
         <w:ind w:left="720"/>
         <w:jc w:val="both"/>
       </w:pPr>
-      <w:bookmarkStart w:id="4" w:name="OLE_LINK3"/>
-      <w:bookmarkStart w:id="5" w:name="OLE_LINK4"/>
+      <w:bookmarkStart w:id="3" w:name="OLE_LINK3"/>
+      <w:bookmarkStart w:id="4" w:name="OLE_LINK4"/>
       <w:r>
         <w:t xml:space="preserve">+ </w:t>
       </w:r>
@@ -412,8 +410,8 @@
         <w:t>Good</w:t>
       </w:r>
     </w:p>
+    <w:bookmarkEnd w:id="3"/>
     <w:bookmarkEnd w:id="4"/>
-    <w:bookmarkEnd w:id="5"/>
     <w:p>
       <w:pPr>
         <w:ind w:left="720"/>
@@ -445,10 +443,7 @@
       </w:r>
       <w:proofErr w:type="gramEnd"/>
       <w:r>
-        <w:t xml:space="preserve">: </w:t>
-      </w:r>
-      <w:r>
-        <w:t>10/2016 - 10/2018</w:t>
+        <w:t>: 10/2016 - 10/2018</w:t>
       </w:r>
     </w:p>
     <w:p>
@@ -486,10 +481,7 @@
         <w:jc w:val="both"/>
       </w:pPr>
       <w:r>
-        <w:t xml:space="preserve">Title: </w:t>
-      </w:r>
-      <w:r>
-        <w:t>To assign label for moving objects in multiple cameras</w:t>
+        <w:t>Title: To assign label for moving objects in multiple cameras</w:t>
       </w:r>
     </w:p>
     <w:p>
@@ -505,16 +497,15 @@
       <w:r>
         <w:t xml:space="preserve">Teacher: </w:t>
       </w:r>
+      <w:bookmarkStart w:id="5" w:name="OLE_LINK1"/>
+      <w:bookmarkStart w:id="6" w:name="OLE_LINK2"/>
       <w:proofErr w:type="spellStart"/>
       <w:r>
         <w:t>Assoc</w:t>
       </w:r>
       <w:proofErr w:type="spellEnd"/>
       <w:r>
-        <w:t xml:space="preserve"> Prof PhD</w:t>
-      </w:r>
-      <w:r>
-        <w:t xml:space="preserve">. </w:t>
+        <w:t xml:space="preserve"> Prof PhD. </w:t>
       </w:r>
       <w:proofErr w:type="spellStart"/>
       <w:r>
@@ -524,6 +515,8 @@
       <w:r>
         <w:t xml:space="preserve"> Nguyen Thanh</w:t>
       </w:r>
+      <w:bookmarkEnd w:id="5"/>
+      <w:bookmarkEnd w:id="6"/>
     </w:p>
     <w:p>
       <w:pPr>
@@ -536,10 +529,7 @@
         <w:jc w:val="both"/>
       </w:pPr>
       <w:r>
-        <w:t xml:space="preserve">Scores: </w:t>
-      </w:r>
-      <w:r>
-        <w:t>not yet</w:t>
+        <w:t>Scores: not yet</w:t>
       </w:r>
     </w:p>
     <w:p>
@@ -548,10 +538,7 @@
         <w:jc w:val="both"/>
       </w:pPr>
       <w:r>
-        <w:t xml:space="preserve">+ Academic classification: </w:t>
-      </w:r>
-      <w:r>
-        <w:t>not yet</w:t>
+        <w:t>+ Academic classification: not yet</w:t>
       </w:r>
     </w:p>
     <w:p>
@@ -562,6 +549,8 @@
       <w:r>
         <w:t>Strength:</w:t>
       </w:r>
+      <w:bookmarkStart w:id="7" w:name="_GoBack"/>
+      <w:bookmarkEnd w:id="7"/>
     </w:p>
     <w:p>
       <w:pPr>

</xml_diff>